<commit_message>
Changelog: - Make changes.
</commit_message>
<xml_diff>
--- a/dev/notes/db-schema-and-data.docx
+++ b/dev/notes/db-schema-and-data.docx
@@ -561,6 +561,28 @@
     </w:p>
     <w:p>
       <w:pPr>
+        <w:pStyle w:val="ListParagraph"/>
+        <w:numPr>
+          <w:ilvl w:val="0"/>
+          <w:numId w:val="3"/>
+        </w:numPr>
+        <w:rPr>
+          <w:rFonts w:ascii="Gill Sans MT" w:hAnsi="Gill Sans MT"/>
+          <w:sz w:val="24"/>
+          <w:szCs w:val="24"/>
+        </w:rPr>
+      </w:pPr>
+      <w:r>
+        <w:rPr>
+          <w:rFonts w:ascii="Gill Sans MT" w:hAnsi="Gill Sans MT"/>
+          <w:sz w:val="24"/>
+          <w:szCs w:val="24"/>
+        </w:rPr>
+        <w:t>Description</w:t>
+      </w:r>
+    </w:p>
+    <w:p>
+      <w:pPr>
         <w:rPr>
           <w:rFonts w:ascii="Gill Sans MT" w:hAnsi="Gill Sans MT"/>
           <w:sz w:val="24"/>
@@ -951,16 +973,18 @@
           <w:sz w:val="24"/>
           <w:szCs w:val="24"/>
         </w:rPr>
-        <w:t>S00</w:t>
-      </w:r>
-      <w:r>
-        <w:rPr>
-          <w:rFonts w:ascii="Gill Sans MT" w:hAnsi="Gill Sans MT"/>
-          <w:sz w:val="24"/>
-          <w:szCs w:val="24"/>
-        </w:rPr>
-        <w:t>4</w:t>
-      </w:r>
+        <w:t xml:space="preserve">S004, </w:t>
+      </w:r>
+      <w:proofErr w:type="spellStart"/>
+      <w:r>
+        <w:rPr>
+          <w:rFonts w:ascii="Gill Sans MT" w:hAnsi="Gill Sans MT"/>
+          <w:sz w:val="24"/>
+          <w:szCs w:val="24"/>
+        </w:rPr>
+        <w:t>abcd</w:t>
+      </w:r>
+      <w:proofErr w:type="spellEnd"/>
       <w:r>
         <w:rPr>
           <w:rFonts w:ascii="Gill Sans MT" w:hAnsi="Gill Sans MT"/>
@@ -969,6 +993,55 @@
         </w:rPr>
         <w:t xml:space="preserve">, </w:t>
       </w:r>
+      <w:r>
+        <w:rPr>
+          <w:rFonts w:ascii="Gill Sans MT" w:hAnsi="Gill Sans MT"/>
+          <w:sz w:val="24"/>
+          <w:szCs w:val="24"/>
+        </w:rPr>
+        <w:t>Lily</w:t>
+      </w:r>
+      <w:r>
+        <w:rPr>
+          <w:rFonts w:ascii="Gill Sans MT" w:hAnsi="Gill Sans MT"/>
+          <w:sz w:val="24"/>
+          <w:szCs w:val="24"/>
+        </w:rPr>
+        <w:t>,</w:t>
+      </w:r>
+      <w:r>
+        <w:rPr>
+          <w:rFonts w:ascii="Gill Sans MT" w:hAnsi="Gill Sans MT"/>
+          <w:sz w:val="24"/>
+          <w:szCs w:val="24"/>
+        </w:rPr>
+        <w:t xml:space="preserve"> Rose</w:t>
+      </w:r>
+      <w:r>
+        <w:rPr>
+          <w:rFonts w:ascii="Gill Sans MT" w:hAnsi="Gill Sans MT"/>
+          <w:sz w:val="24"/>
+          <w:szCs w:val="24"/>
+        </w:rPr>
+        <w:t>, Product &amp; Engineering, Frontend Developer, 10/04/2021, 1</w:t>
+      </w:r>
+    </w:p>
+    <w:p>
+      <w:pPr>
+        <w:rPr>
+          <w:rFonts w:ascii="Gill Sans MT" w:hAnsi="Gill Sans MT"/>
+          <w:sz w:val="24"/>
+          <w:szCs w:val="24"/>
+        </w:rPr>
+      </w:pPr>
+      <w:r>
+        <w:rPr>
+          <w:rFonts w:ascii="Gill Sans MT" w:hAnsi="Gill Sans MT"/>
+          <w:sz w:val="24"/>
+          <w:szCs w:val="24"/>
+        </w:rPr>
+        <w:t xml:space="preserve">S005, </w:t>
+      </w:r>
       <w:proofErr w:type="spellStart"/>
       <w:r>
         <w:rPr>
@@ -985,122 +1058,7 @@
           <w:sz w:val="24"/>
           <w:szCs w:val="24"/>
         </w:rPr>
-        <w:t xml:space="preserve">, </w:t>
-      </w:r>
-      <w:r>
-        <w:rPr>
-          <w:rFonts w:ascii="Gill Sans MT" w:hAnsi="Gill Sans MT"/>
-          <w:sz w:val="24"/>
-          <w:szCs w:val="24"/>
-        </w:rPr>
-        <w:t>Lily</w:t>
-      </w:r>
-      <w:r>
-        <w:rPr>
-          <w:rFonts w:ascii="Gill Sans MT" w:hAnsi="Gill Sans MT"/>
-          <w:sz w:val="24"/>
-          <w:szCs w:val="24"/>
-        </w:rPr>
-        <w:t>,</w:t>
-      </w:r>
-      <w:r>
-        <w:rPr>
-          <w:rFonts w:ascii="Gill Sans MT" w:hAnsi="Gill Sans MT"/>
-          <w:sz w:val="24"/>
-          <w:szCs w:val="24"/>
-        </w:rPr>
-        <w:t xml:space="preserve"> Rose</w:t>
-      </w:r>
-      <w:r>
-        <w:rPr>
-          <w:rFonts w:ascii="Gill Sans MT" w:hAnsi="Gill Sans MT"/>
-          <w:sz w:val="24"/>
-          <w:szCs w:val="24"/>
-        </w:rPr>
-        <w:t>, Product &amp; Engineering, Frontend Developer, 10/04/2021, 1</w:t>
-      </w:r>
-    </w:p>
-    <w:p>
-      <w:pPr>
-        <w:rPr>
-          <w:rFonts w:ascii="Gill Sans MT" w:hAnsi="Gill Sans MT"/>
-          <w:sz w:val="24"/>
-          <w:szCs w:val="24"/>
-        </w:rPr>
-      </w:pPr>
-      <w:r>
-        <w:rPr>
-          <w:rFonts w:ascii="Gill Sans MT" w:hAnsi="Gill Sans MT"/>
-          <w:sz w:val="24"/>
-          <w:szCs w:val="24"/>
-        </w:rPr>
-        <w:t>S00</w:t>
-      </w:r>
-      <w:r>
-        <w:rPr>
-          <w:rFonts w:ascii="Gill Sans MT" w:hAnsi="Gill Sans MT"/>
-          <w:sz w:val="24"/>
-          <w:szCs w:val="24"/>
-        </w:rPr>
-        <w:t>5</w:t>
-      </w:r>
-      <w:r>
-        <w:rPr>
-          <w:rFonts w:ascii="Gill Sans MT" w:hAnsi="Gill Sans MT"/>
-          <w:sz w:val="24"/>
-          <w:szCs w:val="24"/>
-        </w:rPr>
-        <w:t xml:space="preserve">, </w:t>
-      </w:r>
-      <w:proofErr w:type="spellStart"/>
-      <w:r>
-        <w:rPr>
-          <w:rFonts w:ascii="Gill Sans MT" w:hAnsi="Gill Sans MT"/>
-          <w:sz w:val="24"/>
-          <w:szCs w:val="24"/>
-        </w:rPr>
-        <w:t>abcd</w:t>
-      </w:r>
-      <w:proofErr w:type="spellEnd"/>
-      <w:r>
-        <w:rPr>
-          <w:rFonts w:ascii="Gill Sans MT" w:hAnsi="Gill Sans MT"/>
-          <w:sz w:val="24"/>
-          <w:szCs w:val="24"/>
-        </w:rPr>
-        <w:t xml:space="preserve">, </w:t>
-      </w:r>
-      <w:r>
-        <w:rPr>
-          <w:rFonts w:ascii="Gill Sans MT" w:hAnsi="Gill Sans MT"/>
-          <w:sz w:val="24"/>
-          <w:szCs w:val="24"/>
-        </w:rPr>
-        <w:t>Oliver</w:t>
-      </w:r>
-      <w:r>
-        <w:rPr>
-          <w:rFonts w:ascii="Gill Sans MT" w:hAnsi="Gill Sans MT"/>
-          <w:sz w:val="24"/>
-          <w:szCs w:val="24"/>
-        </w:rPr>
-        <w:t>,</w:t>
-      </w:r>
-      <w:r>
-        <w:rPr>
-          <w:rFonts w:ascii="Gill Sans MT" w:hAnsi="Gill Sans MT"/>
-          <w:sz w:val="24"/>
-          <w:szCs w:val="24"/>
-        </w:rPr>
-        <w:t xml:space="preserve"> Alexander</w:t>
-      </w:r>
-      <w:r>
-        <w:rPr>
-          <w:rFonts w:ascii="Gill Sans MT" w:hAnsi="Gill Sans MT"/>
-          <w:sz w:val="24"/>
-          <w:szCs w:val="24"/>
-        </w:rPr>
-        <w:t>, Product &amp; Engineering,</w:t>
+        <w:t>, Oliver, Alexander, Product &amp; Engineering,</w:t>
       </w:r>
       <w:r>
         <w:rPr>
@@ -1273,16 +1231,18 @@
           <w:sz w:val="24"/>
           <w:szCs w:val="24"/>
         </w:rPr>
-        <w:t>S00</w:t>
-      </w:r>
-      <w:r>
-        <w:rPr>
-          <w:rFonts w:ascii="Gill Sans MT" w:hAnsi="Gill Sans MT"/>
-          <w:sz w:val="24"/>
-          <w:szCs w:val="24"/>
-        </w:rPr>
-        <w:t>7</w:t>
-      </w:r>
+        <w:t xml:space="preserve">S007, </w:t>
+      </w:r>
+      <w:proofErr w:type="spellStart"/>
+      <w:r>
+        <w:rPr>
+          <w:rFonts w:ascii="Gill Sans MT" w:hAnsi="Gill Sans MT"/>
+          <w:sz w:val="24"/>
+          <w:szCs w:val="24"/>
+        </w:rPr>
+        <w:t>abcd</w:t>
+      </w:r>
+      <w:proofErr w:type="spellEnd"/>
       <w:r>
         <w:rPr>
           <w:rFonts w:ascii="Gill Sans MT" w:hAnsi="Gill Sans MT"/>
@@ -1291,6 +1251,63 @@
         </w:rPr>
         <w:t xml:space="preserve">, </w:t>
       </w:r>
+      <w:r>
+        <w:rPr>
+          <w:rFonts w:ascii="Gill Sans MT" w:hAnsi="Gill Sans MT"/>
+          <w:sz w:val="24"/>
+          <w:szCs w:val="24"/>
+        </w:rPr>
+        <w:t>Ethan</w:t>
+      </w:r>
+      <w:r>
+        <w:rPr>
+          <w:rFonts w:ascii="Gill Sans MT" w:hAnsi="Gill Sans MT"/>
+          <w:sz w:val="24"/>
+          <w:szCs w:val="24"/>
+        </w:rPr>
+        <w:t>,</w:t>
+      </w:r>
+      <w:r>
+        <w:rPr>
+          <w:rFonts w:ascii="Gill Sans MT" w:hAnsi="Gill Sans MT"/>
+          <w:sz w:val="24"/>
+          <w:szCs w:val="24"/>
+        </w:rPr>
+        <w:t xml:space="preserve"> James</w:t>
+      </w:r>
+      <w:r>
+        <w:rPr>
+          <w:rFonts w:ascii="Gill Sans MT" w:hAnsi="Gill Sans MT"/>
+          <w:sz w:val="24"/>
+          <w:szCs w:val="24"/>
+        </w:rPr>
+        <w:t xml:space="preserve">, Product &amp; Engineering, Frontend Developer, 10/04/2021, </w:t>
+      </w:r>
+      <w:r>
+        <w:rPr>
+          <w:rFonts w:ascii="Gill Sans MT" w:hAnsi="Gill Sans MT"/>
+          <w:sz w:val="24"/>
+          <w:szCs w:val="24"/>
+        </w:rPr>
+        <w:t>2</w:t>
+      </w:r>
+    </w:p>
+    <w:p>
+      <w:pPr>
+        <w:rPr>
+          <w:rFonts w:ascii="Gill Sans MT" w:hAnsi="Gill Sans MT"/>
+          <w:sz w:val="24"/>
+          <w:szCs w:val="24"/>
+        </w:rPr>
+      </w:pPr>
+      <w:r>
+        <w:rPr>
+          <w:rFonts w:ascii="Gill Sans MT" w:hAnsi="Gill Sans MT"/>
+          <w:sz w:val="24"/>
+          <w:szCs w:val="24"/>
+        </w:rPr>
+        <w:t xml:space="preserve">S008, </w:t>
+      </w:r>
       <w:proofErr w:type="spellStart"/>
       <w:r>
         <w:rPr>
@@ -1307,6 +1324,97 @@
           <w:sz w:val="24"/>
           <w:szCs w:val="24"/>
         </w:rPr>
+        <w:t>, L</w:t>
+      </w:r>
+      <w:r>
+        <w:rPr>
+          <w:rFonts w:ascii="Gill Sans MT" w:hAnsi="Gill Sans MT"/>
+          <w:sz w:val="24"/>
+          <w:szCs w:val="24"/>
+        </w:rPr>
+        <w:t>ucas</w:t>
+      </w:r>
+      <w:r>
+        <w:rPr>
+          <w:rFonts w:ascii="Gill Sans MT" w:hAnsi="Gill Sans MT"/>
+          <w:sz w:val="24"/>
+          <w:szCs w:val="24"/>
+        </w:rPr>
+        <w:t>,</w:t>
+      </w:r>
+      <w:r>
+        <w:rPr>
+          <w:rFonts w:ascii="Gill Sans MT" w:hAnsi="Gill Sans MT"/>
+          <w:sz w:val="24"/>
+          <w:szCs w:val="24"/>
+        </w:rPr>
+        <w:t xml:space="preserve"> Noah</w:t>
+      </w:r>
+      <w:r>
+        <w:rPr>
+          <w:rFonts w:ascii="Gill Sans MT" w:hAnsi="Gill Sans MT"/>
+          <w:sz w:val="24"/>
+          <w:szCs w:val="24"/>
+        </w:rPr>
+        <w:t>, Product &amp; Engineering,</w:t>
+      </w:r>
+      <w:r>
+        <w:rPr>
+          <w:rFonts w:ascii="Gill Sans MT" w:hAnsi="Gill Sans MT"/>
+          <w:sz w:val="24"/>
+          <w:szCs w:val="24"/>
+        </w:rPr>
+        <w:t xml:space="preserve"> Backend</w:t>
+      </w:r>
+      <w:r>
+        <w:rPr>
+          <w:rFonts w:ascii="Gill Sans MT" w:hAnsi="Gill Sans MT"/>
+          <w:sz w:val="24"/>
+          <w:szCs w:val="24"/>
+        </w:rPr>
+        <w:t xml:space="preserve"> Developer, 10/04/2021, </w:t>
+      </w:r>
+      <w:r>
+        <w:rPr>
+          <w:rFonts w:ascii="Gill Sans MT" w:hAnsi="Gill Sans MT"/>
+          <w:sz w:val="24"/>
+          <w:szCs w:val="24"/>
+        </w:rPr>
+        <w:t>2</w:t>
+      </w:r>
+    </w:p>
+    <w:p>
+      <w:pPr>
+        <w:rPr>
+          <w:rFonts w:ascii="Gill Sans MT" w:hAnsi="Gill Sans MT"/>
+          <w:sz w:val="24"/>
+          <w:szCs w:val="24"/>
+        </w:rPr>
+      </w:pPr>
+      <w:r>
+        <w:rPr>
+          <w:rFonts w:ascii="Gill Sans MT" w:hAnsi="Gill Sans MT"/>
+          <w:sz w:val="24"/>
+          <w:szCs w:val="24"/>
+        </w:rPr>
+        <w:t xml:space="preserve">S009, </w:t>
+      </w:r>
+      <w:proofErr w:type="spellStart"/>
+      <w:r>
+        <w:rPr>
+          <w:rFonts w:ascii="Gill Sans MT" w:hAnsi="Gill Sans MT"/>
+          <w:sz w:val="24"/>
+          <w:szCs w:val="24"/>
+        </w:rPr>
+        <w:t>abcd</w:t>
+      </w:r>
+      <w:proofErr w:type="spellEnd"/>
+      <w:r>
+        <w:rPr>
+          <w:rFonts w:ascii="Gill Sans MT" w:hAnsi="Gill Sans MT"/>
+          <w:sz w:val="24"/>
+          <w:szCs w:val="24"/>
+        </w:rPr>
         <w:t xml:space="preserve">, </w:t>
       </w:r>
       <w:r>
@@ -1315,7 +1423,7 @@
           <w:sz w:val="24"/>
           <w:szCs w:val="24"/>
         </w:rPr>
-        <w:t>Ethan</w:t>
+        <w:t>Chloe</w:t>
       </w:r>
       <w:r>
         <w:rPr>
@@ -1331,15 +1439,31 @@
           <w:sz w:val="24"/>
           <w:szCs w:val="24"/>
         </w:rPr>
-        <w:t xml:space="preserve"> James</w:t>
-      </w:r>
-      <w:r>
-        <w:rPr>
-          <w:rFonts w:ascii="Gill Sans MT" w:hAnsi="Gill Sans MT"/>
-          <w:sz w:val="24"/>
-          <w:szCs w:val="24"/>
-        </w:rPr>
-        <w:t xml:space="preserve">, Product &amp; Engineering, Frontend Developer, 10/04/2021, </w:t>
+        <w:t xml:space="preserve"> Olivia</w:t>
+      </w:r>
+      <w:r>
+        <w:rPr>
+          <w:rFonts w:ascii="Gill Sans MT" w:hAnsi="Gill Sans MT"/>
+          <w:sz w:val="24"/>
+          <w:szCs w:val="24"/>
+        </w:rPr>
+        <w:t>, Product &amp; Engineering,</w:t>
+      </w:r>
+      <w:r>
+        <w:rPr>
+          <w:rFonts w:ascii="Gill Sans MT" w:hAnsi="Gill Sans MT"/>
+          <w:sz w:val="24"/>
+          <w:szCs w:val="24"/>
+        </w:rPr>
+        <w:t xml:space="preserve"> UX/UI Designer</w:t>
+      </w:r>
+      <w:r>
+        <w:rPr>
+          <w:rFonts w:ascii="Gill Sans MT" w:hAnsi="Gill Sans MT"/>
+          <w:sz w:val="24"/>
+          <w:szCs w:val="24"/>
+        </w:rPr>
+        <w:t xml:space="preserve">, 10/04/2021, </w:t>
       </w:r>
       <w:r>
         <w:rPr>
@@ -1364,237 +1488,7 @@
           <w:sz w:val="24"/>
           <w:szCs w:val="24"/>
         </w:rPr>
-        <w:t>S00</w:t>
-      </w:r>
-      <w:r>
-        <w:rPr>
-          <w:rFonts w:ascii="Gill Sans MT" w:hAnsi="Gill Sans MT"/>
-          <w:sz w:val="24"/>
-          <w:szCs w:val="24"/>
-        </w:rPr>
-        <w:t>8</w:t>
-      </w:r>
-      <w:r>
-        <w:rPr>
-          <w:rFonts w:ascii="Gill Sans MT" w:hAnsi="Gill Sans MT"/>
-          <w:sz w:val="24"/>
-          <w:szCs w:val="24"/>
-        </w:rPr>
-        <w:t xml:space="preserve">, </w:t>
-      </w:r>
-      <w:proofErr w:type="spellStart"/>
-      <w:r>
-        <w:rPr>
-          <w:rFonts w:ascii="Gill Sans MT" w:hAnsi="Gill Sans MT"/>
-          <w:sz w:val="24"/>
-          <w:szCs w:val="24"/>
-        </w:rPr>
-        <w:t>abcd</w:t>
-      </w:r>
-      <w:proofErr w:type="spellEnd"/>
-      <w:r>
-        <w:rPr>
-          <w:rFonts w:ascii="Gill Sans MT" w:hAnsi="Gill Sans MT"/>
-          <w:sz w:val="24"/>
-          <w:szCs w:val="24"/>
-        </w:rPr>
-        <w:t>, L</w:t>
-      </w:r>
-      <w:r>
-        <w:rPr>
-          <w:rFonts w:ascii="Gill Sans MT" w:hAnsi="Gill Sans MT"/>
-          <w:sz w:val="24"/>
-          <w:szCs w:val="24"/>
-        </w:rPr>
-        <w:t>ucas</w:t>
-      </w:r>
-      <w:r>
-        <w:rPr>
-          <w:rFonts w:ascii="Gill Sans MT" w:hAnsi="Gill Sans MT"/>
-          <w:sz w:val="24"/>
-          <w:szCs w:val="24"/>
-        </w:rPr>
-        <w:t>,</w:t>
-      </w:r>
-      <w:r>
-        <w:rPr>
-          <w:rFonts w:ascii="Gill Sans MT" w:hAnsi="Gill Sans MT"/>
-          <w:sz w:val="24"/>
-          <w:szCs w:val="24"/>
-        </w:rPr>
-        <w:t xml:space="preserve"> Noah</w:t>
-      </w:r>
-      <w:r>
-        <w:rPr>
-          <w:rFonts w:ascii="Gill Sans MT" w:hAnsi="Gill Sans MT"/>
-          <w:sz w:val="24"/>
-          <w:szCs w:val="24"/>
-        </w:rPr>
-        <w:t>, Product &amp; Engineering,</w:t>
-      </w:r>
-      <w:r>
-        <w:rPr>
-          <w:rFonts w:ascii="Gill Sans MT" w:hAnsi="Gill Sans MT"/>
-          <w:sz w:val="24"/>
-          <w:szCs w:val="24"/>
-        </w:rPr>
-        <w:t xml:space="preserve"> Backend</w:t>
-      </w:r>
-      <w:r>
-        <w:rPr>
-          <w:rFonts w:ascii="Gill Sans MT" w:hAnsi="Gill Sans MT"/>
-          <w:sz w:val="24"/>
-          <w:szCs w:val="24"/>
-        </w:rPr>
-        <w:t xml:space="preserve"> Developer, 10/04/2021, </w:t>
-      </w:r>
-      <w:r>
-        <w:rPr>
-          <w:rFonts w:ascii="Gill Sans MT" w:hAnsi="Gill Sans MT"/>
-          <w:sz w:val="24"/>
-          <w:szCs w:val="24"/>
-        </w:rPr>
-        <w:t>2</w:t>
-      </w:r>
-    </w:p>
-    <w:p>
-      <w:pPr>
-        <w:rPr>
-          <w:rFonts w:ascii="Gill Sans MT" w:hAnsi="Gill Sans MT"/>
-          <w:sz w:val="24"/>
-          <w:szCs w:val="24"/>
-        </w:rPr>
-      </w:pPr>
-      <w:r>
-        <w:rPr>
-          <w:rFonts w:ascii="Gill Sans MT" w:hAnsi="Gill Sans MT"/>
-          <w:sz w:val="24"/>
-          <w:szCs w:val="24"/>
-        </w:rPr>
-        <w:t>S00</w:t>
-      </w:r>
-      <w:r>
-        <w:rPr>
-          <w:rFonts w:ascii="Gill Sans MT" w:hAnsi="Gill Sans MT"/>
-          <w:sz w:val="24"/>
-          <w:szCs w:val="24"/>
-        </w:rPr>
-        <w:t>9</w:t>
-      </w:r>
-      <w:r>
-        <w:rPr>
-          <w:rFonts w:ascii="Gill Sans MT" w:hAnsi="Gill Sans MT"/>
-          <w:sz w:val="24"/>
-          <w:szCs w:val="24"/>
-        </w:rPr>
-        <w:t xml:space="preserve">, </w:t>
-      </w:r>
-      <w:proofErr w:type="spellStart"/>
-      <w:r>
-        <w:rPr>
-          <w:rFonts w:ascii="Gill Sans MT" w:hAnsi="Gill Sans MT"/>
-          <w:sz w:val="24"/>
-          <w:szCs w:val="24"/>
-        </w:rPr>
-        <w:t>abcd</w:t>
-      </w:r>
-      <w:proofErr w:type="spellEnd"/>
-      <w:r>
-        <w:rPr>
-          <w:rFonts w:ascii="Gill Sans MT" w:hAnsi="Gill Sans MT"/>
-          <w:sz w:val="24"/>
-          <w:szCs w:val="24"/>
-        </w:rPr>
-        <w:t xml:space="preserve">, </w:t>
-      </w:r>
-      <w:r>
-        <w:rPr>
-          <w:rFonts w:ascii="Gill Sans MT" w:hAnsi="Gill Sans MT"/>
-          <w:sz w:val="24"/>
-          <w:szCs w:val="24"/>
-        </w:rPr>
-        <w:t>Chloe</w:t>
-      </w:r>
-      <w:r>
-        <w:rPr>
-          <w:rFonts w:ascii="Gill Sans MT" w:hAnsi="Gill Sans MT"/>
-          <w:sz w:val="24"/>
-          <w:szCs w:val="24"/>
-        </w:rPr>
-        <w:t>,</w:t>
-      </w:r>
-      <w:r>
-        <w:rPr>
-          <w:rFonts w:ascii="Gill Sans MT" w:hAnsi="Gill Sans MT"/>
-          <w:sz w:val="24"/>
-          <w:szCs w:val="24"/>
-        </w:rPr>
-        <w:t xml:space="preserve"> Olivia</w:t>
-      </w:r>
-      <w:r>
-        <w:rPr>
-          <w:rFonts w:ascii="Gill Sans MT" w:hAnsi="Gill Sans MT"/>
-          <w:sz w:val="24"/>
-          <w:szCs w:val="24"/>
-        </w:rPr>
-        <w:t>, Product &amp; Engineering,</w:t>
-      </w:r>
-      <w:r>
-        <w:rPr>
-          <w:rFonts w:ascii="Gill Sans MT" w:hAnsi="Gill Sans MT"/>
-          <w:sz w:val="24"/>
-          <w:szCs w:val="24"/>
-        </w:rPr>
-        <w:t xml:space="preserve"> UX/UI Designer</w:t>
-      </w:r>
-      <w:r>
-        <w:rPr>
-          <w:rFonts w:ascii="Gill Sans MT" w:hAnsi="Gill Sans MT"/>
-          <w:sz w:val="24"/>
-          <w:szCs w:val="24"/>
-        </w:rPr>
-        <w:t xml:space="preserve">, 10/04/2021, </w:t>
-      </w:r>
-      <w:r>
-        <w:rPr>
-          <w:rFonts w:ascii="Gill Sans MT" w:hAnsi="Gill Sans MT"/>
-          <w:sz w:val="24"/>
-          <w:szCs w:val="24"/>
-        </w:rPr>
-        <w:t>2</w:t>
-      </w:r>
-    </w:p>
-    <w:p>
-      <w:pPr>
-        <w:rPr>
-          <w:rFonts w:ascii="Gill Sans MT" w:hAnsi="Gill Sans MT"/>
-          <w:sz w:val="24"/>
-          <w:szCs w:val="24"/>
-        </w:rPr>
-      </w:pPr>
-      <w:r>
-        <w:rPr>
-          <w:rFonts w:ascii="Gill Sans MT" w:hAnsi="Gill Sans MT"/>
-          <w:sz w:val="24"/>
-          <w:szCs w:val="24"/>
-        </w:rPr>
-        <w:t>S0</w:t>
-      </w:r>
-      <w:r>
-        <w:rPr>
-          <w:rFonts w:ascii="Gill Sans MT" w:hAnsi="Gill Sans MT"/>
-          <w:sz w:val="24"/>
-          <w:szCs w:val="24"/>
-        </w:rPr>
-        <w:t>10</w:t>
-      </w:r>
-      <w:r>
-        <w:rPr>
-          <w:rFonts w:ascii="Gill Sans MT" w:hAnsi="Gill Sans MT"/>
-          <w:sz w:val="24"/>
-          <w:szCs w:val="24"/>
-        </w:rPr>
-        <w:t xml:space="preserve">, </w:t>
+        <w:t xml:space="preserve">S010, </w:t>
       </w:r>
       <w:proofErr w:type="spellStart"/>
       <w:r>

</xml_diff>